<commit_message>
correction in: adverts/models.py, initializing: adverts/forms.py draft cont.
</commit_message>
<xml_diff>
--- a/APSI – serwis ogłoszeniowy - dok projektowa.docx
+++ b/APSI – serwis ogłoszeniowy - dok projektowa.docx
@@ -1602,12 +1602,17 @@
     <w:p/>
     <w:p>
       <w:pPr>
+        <w:ind w:firstLine="360"/>
         <w:jc w:val="both"/>
         <w:rPr>
-          <w:color w:val="000000"/>
-          <w:lang w:eastAsia="pl-PL"/>
-        </w:rPr>
-      </w:pPr>
+          <w:rFonts w:ascii="Arial" w:hAnsi="Arial" w:cs="Arial"/>
+          <w:color w:val="000000"/>
+          <w:sz w:val="22"/>
+          <w:szCs w:val="22"/>
+        </w:rPr>
+      </w:pPr>
+      <w:bookmarkStart w:id="0" w:name="_GoBack"/>
+      <w:bookmarkEnd w:id="0"/>
       <w:r>
         <w:t>Serwis ogłoszeniowy</w:t>
       </w:r>
@@ -1658,6 +1663,54 @@
         </w:rPr>
         <w:t>. </w:t>
       </w:r>
+      <w:r>
+        <w:rPr>
+          <w:rFonts w:ascii="Arial" w:hAnsi="Arial" w:cs="Arial"/>
+          <w:color w:val="000000"/>
+          <w:sz w:val="22"/>
+          <w:szCs w:val="22"/>
+        </w:rPr>
+        <w:t>Celem serwisu jest</w:t>
+      </w:r>
+      <w:r>
+        <w:rPr>
+          <w:rFonts w:ascii="Arial" w:hAnsi="Arial" w:cs="Arial"/>
+          <w:color w:val="000000"/>
+          <w:sz w:val="22"/>
+          <w:szCs w:val="22"/>
+        </w:rPr>
+        <w:t xml:space="preserve"> ułatwienie </w:t>
+      </w:r>
+      <w:r>
+        <w:rPr>
+          <w:rFonts w:ascii="Arial" w:hAnsi="Arial" w:cs="Arial"/>
+          <w:color w:val="000000"/>
+          <w:sz w:val="22"/>
+          <w:szCs w:val="22"/>
+        </w:rPr>
+        <w:t xml:space="preserve">sprzedaży, kupna i wymiany produktów oraz wyszukiwania usług w czasie pandemii. Dodatkowo zachęcamy, aby 5% od ceny produktu lub usługi wpłacać na fundację wspierającą polską służbę zdrowia w czasie walki z epidemią COVID-19. </w:t>
+      </w:r>
+    </w:p>
+    <w:p>
+      <w:pPr>
+        <w:jc w:val="both"/>
+        <w:rPr>
+          <w:rFonts w:ascii="Arial" w:hAnsi="Arial" w:cs="Arial"/>
+          <w:color w:val="000000"/>
+          <w:sz w:val="22"/>
+          <w:szCs w:val="22"/>
+        </w:rPr>
+      </w:pPr>
+    </w:p>
+    <w:p>
+      <w:pPr>
+        <w:ind w:firstLine="360"/>
+        <w:jc w:val="both"/>
+        <w:rPr>
+          <w:color w:val="000000"/>
+          <w:lang w:eastAsia="pl-PL"/>
+        </w:rPr>
+      </w:pPr>
       <w:r>
         <w:rPr>
           <w:rFonts w:ascii="Arial" w:hAnsi="Arial" w:cs="Arial"/>
@@ -2035,8 +2088,6 @@
         </w:rPr>
         <w:t xml:space="preserve">Dodawanie ogłoszeń do obserwowanych, </w:t>
       </w:r>
-      <w:bookmarkStart w:id="0" w:name="_GoBack"/>
-      <w:bookmarkEnd w:id="0"/>
     </w:p>
     <w:p>
       <w:pPr>
@@ -4544,6 +4595,7 @@
   </w:compat>
   <w:rsids>
     <w:rsidRoot w:val="00986E5F"/>
+    <w:rsid w:val="001103B7"/>
     <w:rsid w:val="00257132"/>
     <w:rsid w:val="00954EA5"/>
     <w:rsid w:val="00986E5F"/>

</xml_diff>